<commit_message>
Adaugat schema bazei de date
</commit_message>
<xml_diff>
--- a/Componente identificate.docx
+++ b/Componente identificate.docx
@@ -345,26 +345,16 @@
           <w:sz w:val="24"/>
           <w:szCs w:val="24"/>
         </w:rPr>
-        <w:t>GET/</w:t>
-      </w:r>
-      <w:proofErr w:type="spellStart"/>
-      <w:r>
-        <w:rPr>
-          <w:rFonts w:ascii="Times New Roman" w:hAnsi="Times New Roman" w:cs="Times New Roman"/>
-          <w:sz w:val="24"/>
-          <w:szCs w:val="24"/>
-        </w:rPr>
-        <w:t>activit</w:t>
-      </w:r>
-      <w:r>
-        <w:rPr>
-          <w:rFonts w:ascii="Times New Roman" w:hAnsi="Times New Roman" w:cs="Times New Roman"/>
-          <w:sz w:val="24"/>
-          <w:szCs w:val="24"/>
-        </w:rPr>
-        <w:t>ate</w:t>
-      </w:r>
-      <w:proofErr w:type="spellEnd"/>
+        <w:t>POST</w:t>
+      </w:r>
+      <w:r>
+        <w:rPr>
+          <w:rFonts w:ascii="Times New Roman" w:hAnsi="Times New Roman" w:cs="Times New Roman"/>
+          <w:sz w:val="24"/>
+          <w:szCs w:val="24"/>
+        </w:rPr>
+        <w:t>/student</w:t>
+      </w:r>
     </w:p>
     <w:p>
       <w:pPr>
@@ -385,7 +375,24 @@
           <w:sz w:val="24"/>
           <w:szCs w:val="24"/>
         </w:rPr>
-        <w:t>GET/</w:t>
+        <w:t>GET</w:t>
+      </w:r>
+      <w:r>
+        <w:rPr>
+          <w:rFonts w:ascii="Times New Roman" w:hAnsi="Times New Roman" w:cs="Times New Roman"/>
+          <w:sz w:val="24"/>
+          <w:szCs w:val="24"/>
+        </w:rPr>
+        <w:t>/activities</w:t>
+      </w:r>
+      <w:proofErr w:type="gramStart"/>
+      <w:r>
+        <w:rPr>
+          <w:rFonts w:ascii="Times New Roman" w:hAnsi="Times New Roman" w:cs="Times New Roman"/>
+          <w:sz w:val="24"/>
+          <w:szCs w:val="24"/>
+        </w:rPr>
+        <w:t>/:</w:t>
       </w:r>
       <w:proofErr w:type="spellStart"/>
       <w:r>
@@ -394,25 +401,10 @@
           <w:sz w:val="24"/>
           <w:szCs w:val="24"/>
         </w:rPr>
-        <w:t>activit</w:t>
-      </w:r>
-      <w:r>
-        <w:rPr>
-          <w:rFonts w:ascii="Times New Roman" w:hAnsi="Times New Roman" w:cs="Times New Roman"/>
-          <w:sz w:val="24"/>
-          <w:szCs w:val="24"/>
-        </w:rPr>
-        <w:t>ate</w:t>
+        <w:t>activityId</w:t>
       </w:r>
       <w:proofErr w:type="spellEnd"/>
-      <w:r>
-        <w:rPr>
-          <w:rFonts w:ascii="Times New Roman" w:hAnsi="Times New Roman" w:cs="Times New Roman"/>
-          <w:sz w:val="24"/>
-          <w:szCs w:val="24"/>
-        </w:rPr>
-        <w:t>/:ID</w:t>
-      </w:r>
+      <w:proofErr w:type="gramEnd"/>
     </w:p>
     <w:p>
       <w:pPr>
@@ -433,7 +425,24 @@
           <w:sz w:val="24"/>
           <w:szCs w:val="24"/>
         </w:rPr>
-        <w:t>GET/</w:t>
+        <w:t>GET</w:t>
+      </w:r>
+      <w:r>
+        <w:rPr>
+          <w:rFonts w:ascii="Times New Roman" w:hAnsi="Times New Roman" w:cs="Times New Roman"/>
+          <w:sz w:val="24"/>
+          <w:szCs w:val="24"/>
+        </w:rPr>
+        <w:t>/professor</w:t>
+      </w:r>
+      <w:proofErr w:type="gramStart"/>
+      <w:r>
+        <w:rPr>
+          <w:rFonts w:ascii="Times New Roman" w:hAnsi="Times New Roman" w:cs="Times New Roman"/>
+          <w:sz w:val="24"/>
+          <w:szCs w:val="24"/>
+        </w:rPr>
+        <w:t>/:</w:t>
       </w:r>
       <w:proofErr w:type="spellStart"/>
       <w:r>
@@ -442,9 +451,18 @@
           <w:sz w:val="24"/>
           <w:szCs w:val="24"/>
         </w:rPr>
-        <w:t>reacții</w:t>
+        <w:t>profid</w:t>
       </w:r>
       <w:proofErr w:type="spellEnd"/>
+      <w:proofErr w:type="gramEnd"/>
+      <w:r>
+        <w:rPr>
+          <w:rFonts w:ascii="Times New Roman" w:hAnsi="Times New Roman" w:cs="Times New Roman"/>
+          <w:sz w:val="24"/>
+          <w:szCs w:val="24"/>
+        </w:rPr>
+        <w:t>/activities</w:t>
+      </w:r>
     </w:p>
     <w:p>
       <w:pPr>
@@ -465,7 +483,24 @@
           <w:sz w:val="24"/>
           <w:szCs w:val="24"/>
         </w:rPr>
-        <w:t>GET/</w:t>
+        <w:t>POST</w:t>
+      </w:r>
+      <w:r>
+        <w:rPr>
+          <w:rFonts w:ascii="Times New Roman" w:hAnsi="Times New Roman" w:cs="Times New Roman"/>
+          <w:sz w:val="24"/>
+          <w:szCs w:val="24"/>
+        </w:rPr>
+        <w:t>/professor</w:t>
+      </w:r>
+      <w:proofErr w:type="gramStart"/>
+      <w:r>
+        <w:rPr>
+          <w:rFonts w:ascii="Times New Roman" w:hAnsi="Times New Roman" w:cs="Times New Roman"/>
+          <w:sz w:val="24"/>
+          <w:szCs w:val="24"/>
+        </w:rPr>
+        <w:t>/:</w:t>
       </w:r>
       <w:proofErr w:type="spellStart"/>
       <w:r>
@@ -474,24 +509,17 @@
           <w:sz w:val="24"/>
           <w:szCs w:val="24"/>
         </w:rPr>
-        <w:t>reacții</w:t>
+        <w:t>profid</w:t>
       </w:r>
       <w:proofErr w:type="spellEnd"/>
-      <w:r>
-        <w:rPr>
-          <w:rFonts w:ascii="Times New Roman" w:hAnsi="Times New Roman" w:cs="Times New Roman"/>
-          <w:sz w:val="24"/>
-          <w:szCs w:val="24"/>
-        </w:rPr>
-        <w:t>/:</w:t>
-      </w:r>
-      <w:r>
-        <w:rPr>
-          <w:rFonts w:ascii="Times New Roman" w:hAnsi="Times New Roman" w:cs="Times New Roman"/>
-          <w:sz w:val="24"/>
-          <w:szCs w:val="24"/>
-        </w:rPr>
-        <w:t>ID</w:t>
+      <w:proofErr w:type="gramEnd"/>
+      <w:r>
+        <w:rPr>
+          <w:rFonts w:ascii="Times New Roman" w:hAnsi="Times New Roman" w:cs="Times New Roman"/>
+          <w:sz w:val="24"/>
+          <w:szCs w:val="24"/>
+        </w:rPr>
+        <w:t>/activities/add</w:t>
       </w:r>
     </w:p>
     <w:p>
@@ -515,48 +543,13 @@
         </w:rPr>
         <w:t>GET/</w:t>
       </w:r>
-      <w:proofErr w:type="spellStart"/>
-      <w:r>
-        <w:rPr>
-          <w:rFonts w:ascii="Times New Roman" w:hAnsi="Times New Roman" w:cs="Times New Roman"/>
-          <w:sz w:val="24"/>
-          <w:szCs w:val="24"/>
-        </w:rPr>
-        <w:t>activit</w:t>
-      </w:r>
-      <w:r>
-        <w:rPr>
-          <w:rFonts w:ascii="Times New Roman" w:hAnsi="Times New Roman" w:cs="Times New Roman"/>
-          <w:sz w:val="24"/>
-          <w:szCs w:val="24"/>
-        </w:rPr>
-        <w:t>ate</w:t>
-      </w:r>
-      <w:proofErr w:type="spellEnd"/>
-      <w:r>
-        <w:rPr>
-          <w:rFonts w:ascii="Times New Roman" w:hAnsi="Times New Roman" w:cs="Times New Roman"/>
-          <w:sz w:val="24"/>
-          <w:szCs w:val="24"/>
-        </w:rPr>
-        <w:t>/:ID</w:t>
-      </w:r>
-      <w:r>
-        <w:rPr>
-          <w:rFonts w:ascii="Times New Roman" w:hAnsi="Times New Roman" w:cs="Times New Roman"/>
-          <w:sz w:val="24"/>
-          <w:szCs w:val="24"/>
-        </w:rPr>
-        <w:t>/re</w:t>
-      </w:r>
-      <w:r>
-        <w:rPr>
-          <w:rFonts w:ascii="Times New Roman" w:hAnsi="Times New Roman" w:cs="Times New Roman"/>
-          <w:sz w:val="24"/>
-          <w:szCs w:val="24"/>
-          <w:lang w:val="ro-RO"/>
-        </w:rPr>
-        <w:t>acții</w:t>
+      <w:r>
+        <w:rPr>
+          <w:rFonts w:ascii="Times New Roman" w:hAnsi="Times New Roman" w:cs="Times New Roman"/>
+          <w:sz w:val="24"/>
+          <w:szCs w:val="24"/>
+        </w:rPr>
+        <w:t>logout</w:t>
       </w:r>
     </w:p>
     <w:p>
@@ -580,16 +573,14 @@
         </w:rPr>
         <w:t>POST/</w:t>
       </w:r>
-      <w:proofErr w:type="spellStart"/>
-      <w:r>
-        <w:rPr>
-          <w:rFonts w:ascii="Times New Roman" w:hAnsi="Times New Roman" w:cs="Times New Roman"/>
-          <w:sz w:val="24"/>
-          <w:szCs w:val="24"/>
-        </w:rPr>
-        <w:t>reacții</w:t>
-      </w:r>
-      <w:proofErr w:type="spellEnd"/>
+      <w:r>
+        <w:rPr>
+          <w:rFonts w:ascii="Times New Roman" w:hAnsi="Times New Roman" w:cs="Times New Roman"/>
+          <w:sz w:val="24"/>
+          <w:szCs w:val="24"/>
+        </w:rPr>
+        <w:t>login</w:t>
+      </w:r>
     </w:p>
     <w:p>
       <w:pPr>
@@ -612,16 +603,44 @@
         </w:rPr>
         <w:t>POST/</w:t>
       </w:r>
-      <w:proofErr w:type="spellStart"/>
-      <w:r>
-        <w:rPr>
-          <w:rFonts w:ascii="Times New Roman" w:hAnsi="Times New Roman" w:cs="Times New Roman"/>
-          <w:sz w:val="24"/>
-          <w:szCs w:val="24"/>
-        </w:rPr>
-        <w:t>activitate</w:t>
-      </w:r>
-      <w:proofErr w:type="spellEnd"/>
+      <w:r>
+        <w:rPr>
+          <w:rFonts w:ascii="Times New Roman" w:hAnsi="Times New Roman" w:cs="Times New Roman"/>
+          <w:sz w:val="24"/>
+          <w:szCs w:val="24"/>
+        </w:rPr>
+        <w:t>professors</w:t>
+      </w:r>
+    </w:p>
+    <w:p>
+      <w:pPr>
+        <w:pStyle w:val="ListParagraph"/>
+        <w:numPr>
+          <w:ilvl w:val="0"/>
+          <w:numId w:val="2"/>
+        </w:numPr>
+        <w:rPr>
+          <w:rFonts w:ascii="Times New Roman" w:hAnsi="Times New Roman" w:cs="Times New Roman"/>
+          <w:sz w:val="24"/>
+          <w:szCs w:val="24"/>
+        </w:rPr>
+      </w:pPr>
+      <w:r>
+        <w:rPr>
+          <w:rFonts w:ascii="Times New Roman" w:hAnsi="Times New Roman" w:cs="Times New Roman"/>
+          <w:sz w:val="24"/>
+          <w:szCs w:val="24"/>
+        </w:rPr>
+        <w:t>POST</w:t>
+      </w:r>
+      <w:r>
+        <w:rPr>
+          <w:rFonts w:ascii="Times New Roman" w:hAnsi="Times New Roman" w:cs="Times New Roman"/>
+          <w:sz w:val="24"/>
+          <w:szCs w:val="24"/>
+        </w:rPr>
+        <w:t>/reactions</w:t>
+      </w:r>
     </w:p>
     <w:p>
       <w:pPr>

</xml_diff>